<commit_message>
Arduino code and report
</commit_message>
<xml_diff>
--- a/Reports/Report_01_29.docx
+++ b/Reports/Report_01_29.docx
@@ -12,6 +12,7 @@
           <w:lang w:val="lt-LT"/>
         </w:rPr>
       </w:pPr>
+      <w:bookmarkStart w:id="0" w:name="_GoBack"/>
     </w:p>
     <w:p>
       <w:pPr>
@@ -81,7 +82,23 @@
           <w:sz w:val="40"/>
           <w:lang w:val="lt-LT"/>
         </w:rPr>
-        <w:t>2019 m. sausio 28 d.</w:t>
+        <w:t>2019 m. sausio 2</w:t>
+      </w:r>
+      <w:r>
+        <w:rPr>
+          <w:rFonts w:ascii="Times New Roman" w:hAnsi="Times New Roman" w:cs="Times New Roman"/>
+          <w:sz w:val="40"/>
+          <w:lang w:val="lt-LT"/>
+        </w:rPr>
+        <w:t>9</w:t>
+      </w:r>
+      <w:r>
+        <w:rPr>
+          <w:rFonts w:ascii="Times New Roman" w:hAnsi="Times New Roman" w:cs="Times New Roman"/>
+          <w:sz w:val="40"/>
+          <w:lang w:val="lt-LT"/>
+        </w:rPr>
+        <w:t xml:space="preserve"> d.</w:t>
       </w:r>
     </w:p>
     <w:p>
@@ -228,6 +245,7 @@
         <w:t>Kaunas 2019</w:t>
       </w:r>
     </w:p>
+    <w:bookmarkEnd w:id="0"/>
     <w:p>
       <w:pPr>
         <w:spacing w:line="360" w:lineRule="auto"/>
@@ -388,8 +406,6 @@
         </w:rPr>
         <w:t>, taip pat įtraukti šaltiniai apie I2C protokolo veikimo principą</w:t>
       </w:r>
-      <w:bookmarkStart w:id="0" w:name="_GoBack"/>
-      <w:bookmarkEnd w:id="0"/>
       <w:r>
         <w:rPr>
           <w:rFonts w:ascii="Times New Roman" w:hAnsi="Times New Roman" w:cs="Times New Roman"/>

</xml_diff>